<commit_message>
Application Building & Cloudant DB
</commit_message>
<xml_diff>
--- a/Project Development Phase/Sprint 1/S1.docx
+++ b/Project Development Phase/Sprint 1/S1.docx
@@ -3467,6 +3467,7 @@
         <w:rPr>
           <w:b/>
           <w:bCs/>
+          <w:noProof/>
           <w:sz w:val="32"/>
           <w:szCs w:val="32"/>
         </w:rPr>
@@ -4798,6 +4799,7 @@
         <w:rPr>
           <w:b/>
           <w:bCs/>
+          <w:noProof/>
           <w:sz w:val="32"/>
           <w:szCs w:val="32"/>
         </w:rPr>
@@ -6480,6 +6482,7 @@
         <w:rPr>
           <w:b/>
           <w:bCs/>
+          <w:noProof/>
           <w:sz w:val="32"/>
           <w:szCs w:val="32"/>
         </w:rPr>
@@ -8232,6 +8235,7 @@
         <w:rPr>
           <w:b/>
           <w:bCs/>
+          <w:noProof/>
           <w:sz w:val="32"/>
           <w:szCs w:val="32"/>
         </w:rPr>
@@ -9562,6 +9566,7 @@
         <w:rPr>
           <w:b/>
           <w:bCs/>
+          <w:noProof/>
           <w:sz w:val="32"/>
           <w:szCs w:val="32"/>
         </w:rPr>
@@ -10670,6 +10675,7 @@
         <w:rPr>
           <w:b/>
           <w:bCs/>
+          <w:noProof/>
           <w:sz w:val="32"/>
           <w:szCs w:val="32"/>
         </w:rPr>

</xml_diff>